<commit_message>
updated AVCDL supplier-related material readme / corrected vendor process mapping template name to include template
</commit_message>
<xml_diff>
--- a/source/reference_documents/elaboration_documents/Understanding Supplier Cybersecurity Process Mapping/Understanding Supplier Cybersecurity Process Mapping.docx
+++ b/source/reference_documents/elaboration_documents/Understanding Supplier Cybersecurity Process Mapping/Understanding Supplier Cybersecurity Process Mapping.docx
@@ -31,7 +31,7 @@
         <w:t xml:space="preserve">Version </w:t>
       </w:r>
       <w:r>
-        <w:t>2</w:t>
+        <w:t>3</w:t>
       </w:r>
     </w:p>
     <w:p>
@@ -51,7 +51,7 @@
         <w:rPr>
           <w:noProof/>
         </w:rPr>
-        <w:t>7/7/22 11:38 AM</w:t>
+        <w:t>7/8/22 7:58 AM</w:t>
       </w:r>
       <w:r>
         <w:fldChar w:fldCharType="end"/>
@@ -1700,7 +1700,17 @@
         <w:t>vendor process - AVCDL product mapping</w:t>
       </w:r>
       <w:r>
-        <w:t xml:space="preserve"> template. We’ll examine each in turn.</w:t>
+        <w:t xml:space="preserve"> </w:t>
+      </w:r>
+      <w:r>
+        <w:rPr>
+          <w:b/>
+          <w:bCs/>
+        </w:rPr>
+        <w:t>template</w:t>
+      </w:r>
+      <w:r>
+        <w:t>. We’ll examine each in turn.</w:t>
       </w:r>
     </w:p>
     <w:p>

</xml_diff>

<commit_message>
updated the Understanding Supplier Cybersecurity Process Mapping and Understanding Workflow Graphs elaboration documents (cover images / page number on cover) / updated AVCDL GitHub screenshot image
</commit_message>
<xml_diff>
--- a/source/reference_documents/elaboration_documents/Understanding Supplier Cybersecurity Process Mapping/Understanding Supplier Cybersecurity Process Mapping.docx
+++ b/source/reference_documents/elaboration_documents/Understanding Supplier Cybersecurity Process Mapping/Understanding Supplier Cybersecurity Process Mapping.docx
@@ -1,6 +1,6 @@
 
 <file path=word/document.xml><?xml version="1.0" encoding="utf-8"?>
-<w:document xmlns:wpc="http://schemas.microsoft.com/office/word/2010/wordprocessingCanvas" xmlns:cx="http://schemas.microsoft.com/office/drawing/2014/chartex" xmlns:cx1="http://schemas.microsoft.com/office/drawing/2015/9/8/chartex" xmlns:cx2="http://schemas.microsoft.com/office/drawing/2015/10/21/chartex" xmlns:cx3="http://schemas.microsoft.com/office/drawing/2016/5/9/chartex" xmlns:cx4="http://schemas.microsoft.com/office/drawing/2016/5/10/chartex" xmlns:cx5="http://schemas.microsoft.com/office/drawing/2016/5/11/chartex" xmlns:cx6="http://schemas.microsoft.com/office/drawing/2016/5/12/chartex" xmlns:cx7="http://schemas.microsoft.com/office/drawing/2016/5/13/chartex" xmlns:cx8="http://schemas.microsoft.com/office/drawing/2016/5/14/chartex" xmlns:mc="http://schemas.openxmlformats.org/markup-compatibility/2006" xmlns:aink="http://schemas.microsoft.com/office/drawing/2016/ink" xmlns:am3d="http://schemas.microsoft.com/office/drawing/2017/model3d" xmlns:o="urn:schemas-microsoft-com:office:office" xmlns:r="http://schemas.openxmlformats.org/officeDocument/2006/relationships" xmlns:m="http://schemas.openxmlformats.org/officeDocument/2006/math" xmlns:v="urn:schemas-microsoft-com:vml" xmlns:wp14="http://schemas.microsoft.com/office/word/2010/wordprocessingDrawing" xmlns:wp="http://schemas.openxmlformats.org/drawingml/2006/wordprocessingDrawing" xmlns:w10="urn:schemas-microsoft-com:office:word" xmlns:w="http://schemas.openxmlformats.org/wordprocessingml/2006/main" xmlns:w14="http://schemas.microsoft.com/office/word/2010/wordml" xmlns:w15="http://schemas.microsoft.com/office/word/2012/wordml" xmlns:w16cex="http://schemas.microsoft.com/office/word/2018/wordml/cex" xmlns:w16cid="http://schemas.microsoft.com/office/word/2016/wordml/cid" xmlns:w16="http://schemas.microsoft.com/office/word/2018/wordml" xmlns:w16se="http://schemas.microsoft.com/office/word/2015/wordml/symex" xmlns:wpg="http://schemas.microsoft.com/office/word/2010/wordprocessingGroup" xmlns:wpi="http://schemas.microsoft.com/office/word/2010/wordprocessingInk" xmlns:wne="http://schemas.microsoft.com/office/word/2006/wordml" xmlns:wps="http://schemas.microsoft.com/office/word/2010/wordprocessingShape" mc:Ignorable="w14 w15 w16se w16cid w16 w16cex wp14">
+<w:document xmlns:wpc="http://schemas.microsoft.com/office/word/2010/wordprocessingCanvas" xmlns:cx="http://schemas.microsoft.com/office/drawing/2014/chartex" xmlns:cx1="http://schemas.microsoft.com/office/drawing/2015/9/8/chartex" xmlns:cx2="http://schemas.microsoft.com/office/drawing/2015/10/21/chartex" xmlns:cx3="http://schemas.microsoft.com/office/drawing/2016/5/9/chartex" xmlns:cx4="http://schemas.microsoft.com/office/drawing/2016/5/10/chartex" xmlns:cx5="http://schemas.microsoft.com/office/drawing/2016/5/11/chartex" xmlns:cx6="http://schemas.microsoft.com/office/drawing/2016/5/12/chartex" xmlns:cx7="http://schemas.microsoft.com/office/drawing/2016/5/13/chartex" xmlns:cx8="http://schemas.microsoft.com/office/drawing/2016/5/14/chartex" xmlns:mc="http://schemas.openxmlformats.org/markup-compatibility/2006" xmlns:aink="http://schemas.microsoft.com/office/drawing/2016/ink" xmlns:am3d="http://schemas.microsoft.com/office/drawing/2017/model3d" xmlns:o="urn:schemas-microsoft-com:office:office" xmlns:oel="http://schemas.microsoft.com/office/2019/extlst" xmlns:r="http://schemas.openxmlformats.org/officeDocument/2006/relationships" xmlns:m="http://schemas.openxmlformats.org/officeDocument/2006/math" xmlns:v="urn:schemas-microsoft-com:vml" xmlns:wp14="http://schemas.microsoft.com/office/word/2010/wordprocessingDrawing" xmlns:wp="http://schemas.openxmlformats.org/drawingml/2006/wordprocessingDrawing" xmlns:w10="urn:schemas-microsoft-com:office:word" xmlns:w="http://schemas.openxmlformats.org/wordprocessingml/2006/main" xmlns:w14="http://schemas.microsoft.com/office/word/2010/wordml" xmlns:w15="http://schemas.microsoft.com/office/word/2012/wordml" xmlns:w16cex="http://schemas.microsoft.com/office/word/2018/wordml/cex" xmlns:w16cid="http://schemas.microsoft.com/office/word/2016/wordml/cid" xmlns:w16="http://schemas.microsoft.com/office/word/2018/wordml" xmlns:w16sdtdh="http://schemas.microsoft.com/office/word/2020/wordml/sdtdatahash" xmlns:w16se="http://schemas.microsoft.com/office/word/2015/wordml/symex" xmlns:wpg="http://schemas.microsoft.com/office/word/2010/wordprocessingGroup" xmlns:wpi="http://schemas.microsoft.com/office/word/2010/wordprocessingInk" xmlns:wne="http://schemas.microsoft.com/office/word/2006/wordml" xmlns:wps="http://schemas.microsoft.com/office/word/2010/wordprocessingShape" mc:Ignorable="w14 w15 w16se w16cid w16 w16cex w16sdtdh wp14">
   <w:body>
     <w:p>
       <w:pPr>
@@ -31,7 +31,7 @@
         <w:t xml:space="preserve">Version </w:t>
       </w:r>
       <w:r>
-        <w:t>3</w:t>
+        <w:t>4</w:t>
       </w:r>
     </w:p>
     <w:p>
@@ -51,7 +51,7 @@
         <w:rPr>
           <w:noProof/>
         </w:rPr>
-        <w:t>7/8/22 7:58 AM</w:t>
+        <w:t>3/12/24 1:36 PM</w:t>
       </w:r>
       <w:r>
         <w:fldChar w:fldCharType="end"/>
@@ -1761,7 +1761,7 @@
           <w:noProof/>
         </w:rPr>
         <w:drawing>
-          <wp:inline distT="0" distB="0" distL="0" distR="0" wp14:anchorId="092F7F38" wp14:editId="0BE9B2D2">
+          <wp:inline distT="0" distB="0" distL="0" distR="0" wp14:anchorId="092F7F38" wp14:editId="74574461">
             <wp:extent cx="5943600" cy="3411855"/>
             <wp:effectExtent l="0" t="0" r="0" b="4445"/>
             <wp:docPr id="17" name="Picture 17" descr="Chart&#10;&#10;Description automatically generated"/>
@@ -1967,7 +1967,7 @@
           <w:noProof/>
         </w:rPr>
         <w:drawing>
-          <wp:inline distT="0" distB="0" distL="0" distR="0" wp14:anchorId="6CBC4FF3" wp14:editId="15D7DC10">
+          <wp:inline distT="0" distB="0" distL="0" distR="0" wp14:anchorId="6CBC4FF3" wp14:editId="4E537FB6">
             <wp:extent cx="5943600" cy="3405839"/>
             <wp:effectExtent l="0" t="0" r="0" b="0"/>
             <wp:docPr id="19" name="Picture 19"/>
@@ -2140,7 +2140,7 @@
           <w:noProof/>
         </w:rPr>
         <w:drawing>
-          <wp:inline distT="0" distB="0" distL="0" distR="0" wp14:anchorId="04D68A62" wp14:editId="38183B28">
+          <wp:inline distT="0" distB="0" distL="0" distR="0" wp14:anchorId="04D68A62" wp14:editId="3AC5B8E8">
             <wp:extent cx="5943600" cy="3309371"/>
             <wp:effectExtent l="0" t="0" r="0" b="5715"/>
             <wp:docPr id="20" name="Picture 20"/>
@@ -2413,13 +2413,14 @@
       <w:pgMar w:top="1440" w:right="1440" w:bottom="1440" w:left="1440" w:header="720" w:footer="720" w:gutter="0"/>
       <w:pgNumType w:start="1"/>
       <w:cols w:space="720"/>
+      <w:titlePg/>
     </w:sectPr>
   </w:body>
 </w:document>
 </file>
 
 <file path=word/endnotes.xml><?xml version="1.0" encoding="utf-8"?>
-<w:endnotes xmlns:wpc="http://schemas.microsoft.com/office/word/2010/wordprocessingCanvas" xmlns:cx="http://schemas.microsoft.com/office/drawing/2014/chartex" xmlns:cx1="http://schemas.microsoft.com/office/drawing/2015/9/8/chartex" xmlns:cx2="http://schemas.microsoft.com/office/drawing/2015/10/21/chartex" xmlns:cx3="http://schemas.microsoft.com/office/drawing/2016/5/9/chartex" xmlns:cx4="http://schemas.microsoft.com/office/drawing/2016/5/10/chartex" xmlns:cx5="http://schemas.microsoft.com/office/drawing/2016/5/11/chartex" xmlns:cx6="http://schemas.microsoft.com/office/drawing/2016/5/12/chartex" xmlns:cx7="http://schemas.microsoft.com/office/drawing/2016/5/13/chartex" xmlns:cx8="http://schemas.microsoft.com/office/drawing/2016/5/14/chartex" xmlns:mc="http://schemas.openxmlformats.org/markup-compatibility/2006" xmlns:aink="http://schemas.microsoft.com/office/drawing/2016/ink" xmlns:am3d="http://schemas.microsoft.com/office/drawing/2017/model3d" xmlns:o="urn:schemas-microsoft-com:office:office" xmlns:r="http://schemas.openxmlformats.org/officeDocument/2006/relationships" xmlns:m="http://schemas.openxmlformats.org/officeDocument/2006/math" xmlns:v="urn:schemas-microsoft-com:vml" xmlns:wp14="http://schemas.microsoft.com/office/word/2010/wordprocessingDrawing" xmlns:wp="http://schemas.openxmlformats.org/drawingml/2006/wordprocessingDrawing" xmlns:w10="urn:schemas-microsoft-com:office:word" xmlns:w="http://schemas.openxmlformats.org/wordprocessingml/2006/main" xmlns:w14="http://schemas.microsoft.com/office/word/2010/wordml" xmlns:w15="http://schemas.microsoft.com/office/word/2012/wordml" xmlns:w16cex="http://schemas.microsoft.com/office/word/2018/wordml/cex" xmlns:w16cid="http://schemas.microsoft.com/office/word/2016/wordml/cid" xmlns:w16="http://schemas.microsoft.com/office/word/2018/wordml" xmlns:w16se="http://schemas.microsoft.com/office/word/2015/wordml/symex" xmlns:wpg="http://schemas.microsoft.com/office/word/2010/wordprocessingGroup" xmlns:wpi="http://schemas.microsoft.com/office/word/2010/wordprocessingInk" xmlns:wne="http://schemas.microsoft.com/office/word/2006/wordml" xmlns:wps="http://schemas.microsoft.com/office/word/2010/wordprocessingShape" mc:Ignorable="w14 w15 w16se w16cid w16 w16cex wp14">
+<w:endnotes xmlns:wpc="http://schemas.microsoft.com/office/word/2010/wordprocessingCanvas" xmlns:cx="http://schemas.microsoft.com/office/drawing/2014/chartex" xmlns:cx1="http://schemas.microsoft.com/office/drawing/2015/9/8/chartex" xmlns:cx2="http://schemas.microsoft.com/office/drawing/2015/10/21/chartex" xmlns:cx3="http://schemas.microsoft.com/office/drawing/2016/5/9/chartex" xmlns:cx4="http://schemas.microsoft.com/office/drawing/2016/5/10/chartex" xmlns:cx5="http://schemas.microsoft.com/office/drawing/2016/5/11/chartex" xmlns:cx6="http://schemas.microsoft.com/office/drawing/2016/5/12/chartex" xmlns:cx7="http://schemas.microsoft.com/office/drawing/2016/5/13/chartex" xmlns:cx8="http://schemas.microsoft.com/office/drawing/2016/5/14/chartex" xmlns:mc="http://schemas.openxmlformats.org/markup-compatibility/2006" xmlns:aink="http://schemas.microsoft.com/office/drawing/2016/ink" xmlns:am3d="http://schemas.microsoft.com/office/drawing/2017/model3d" xmlns:o="urn:schemas-microsoft-com:office:office" xmlns:oel="http://schemas.microsoft.com/office/2019/extlst" xmlns:r="http://schemas.openxmlformats.org/officeDocument/2006/relationships" xmlns:m="http://schemas.openxmlformats.org/officeDocument/2006/math" xmlns:v="urn:schemas-microsoft-com:vml" xmlns:wp14="http://schemas.microsoft.com/office/word/2010/wordprocessingDrawing" xmlns:wp="http://schemas.openxmlformats.org/drawingml/2006/wordprocessingDrawing" xmlns:w10="urn:schemas-microsoft-com:office:word" xmlns:w="http://schemas.openxmlformats.org/wordprocessingml/2006/main" xmlns:w14="http://schemas.microsoft.com/office/word/2010/wordml" xmlns:w15="http://schemas.microsoft.com/office/word/2012/wordml" xmlns:w16cex="http://schemas.microsoft.com/office/word/2018/wordml/cex" xmlns:w16cid="http://schemas.microsoft.com/office/word/2016/wordml/cid" xmlns:w16="http://schemas.microsoft.com/office/word/2018/wordml" xmlns:w16sdtdh="http://schemas.microsoft.com/office/word/2020/wordml/sdtdatahash" xmlns:w16se="http://schemas.microsoft.com/office/word/2015/wordml/symex" xmlns:wpg="http://schemas.microsoft.com/office/word/2010/wordprocessingGroup" xmlns:wpi="http://schemas.microsoft.com/office/word/2010/wordprocessingInk" xmlns:wne="http://schemas.microsoft.com/office/word/2006/wordml" xmlns:wps="http://schemas.microsoft.com/office/word/2010/wordprocessingShape" mc:Ignorable="w14 w15 w16se w16cid w16 w16cex w16sdtdh wp14">
   <w:endnote w:type="separator" w:id="-1">
     <w:p>
       <w:pPr>
@@ -2444,7 +2445,7 @@
 </file>
 
 <file path=word/footer1.xml><?xml version="1.0" encoding="utf-8"?>
-<w:ftr xmlns:wpc="http://schemas.microsoft.com/office/word/2010/wordprocessingCanvas" xmlns:cx="http://schemas.microsoft.com/office/drawing/2014/chartex" xmlns:cx1="http://schemas.microsoft.com/office/drawing/2015/9/8/chartex" xmlns:cx2="http://schemas.microsoft.com/office/drawing/2015/10/21/chartex" xmlns:cx3="http://schemas.microsoft.com/office/drawing/2016/5/9/chartex" xmlns:cx4="http://schemas.microsoft.com/office/drawing/2016/5/10/chartex" xmlns:cx5="http://schemas.microsoft.com/office/drawing/2016/5/11/chartex" xmlns:cx6="http://schemas.microsoft.com/office/drawing/2016/5/12/chartex" xmlns:cx7="http://schemas.microsoft.com/office/drawing/2016/5/13/chartex" xmlns:cx8="http://schemas.microsoft.com/office/drawing/2016/5/14/chartex" xmlns:mc="http://schemas.openxmlformats.org/markup-compatibility/2006" xmlns:aink="http://schemas.microsoft.com/office/drawing/2016/ink" xmlns:am3d="http://schemas.microsoft.com/office/drawing/2017/model3d" xmlns:o="urn:schemas-microsoft-com:office:office" xmlns:r="http://schemas.openxmlformats.org/officeDocument/2006/relationships" xmlns:m="http://schemas.openxmlformats.org/officeDocument/2006/math" xmlns:v="urn:schemas-microsoft-com:vml" xmlns:wp14="http://schemas.microsoft.com/office/word/2010/wordprocessingDrawing" xmlns:wp="http://schemas.openxmlformats.org/drawingml/2006/wordprocessingDrawing" xmlns:w10="urn:schemas-microsoft-com:office:word" xmlns:w="http://schemas.openxmlformats.org/wordprocessingml/2006/main" xmlns:w14="http://schemas.microsoft.com/office/word/2010/wordml" xmlns:w15="http://schemas.microsoft.com/office/word/2012/wordml" xmlns:w16cex="http://schemas.microsoft.com/office/word/2018/wordml/cex" xmlns:w16cid="http://schemas.microsoft.com/office/word/2016/wordml/cid" xmlns:w16="http://schemas.microsoft.com/office/word/2018/wordml" xmlns:w16se="http://schemas.microsoft.com/office/word/2015/wordml/symex" xmlns:wpg="http://schemas.microsoft.com/office/word/2010/wordprocessingGroup" xmlns:wpi="http://schemas.microsoft.com/office/word/2010/wordprocessingInk" xmlns:wne="http://schemas.microsoft.com/office/word/2006/wordml" xmlns:wps="http://schemas.microsoft.com/office/word/2010/wordprocessingShape" mc:Ignorable="w14 w15 w16se w16cid w16 w16cex wp14">
+<w:ftr xmlns:wpc="http://schemas.microsoft.com/office/word/2010/wordprocessingCanvas" xmlns:cx="http://schemas.microsoft.com/office/drawing/2014/chartex" xmlns:cx1="http://schemas.microsoft.com/office/drawing/2015/9/8/chartex" xmlns:cx2="http://schemas.microsoft.com/office/drawing/2015/10/21/chartex" xmlns:cx3="http://schemas.microsoft.com/office/drawing/2016/5/9/chartex" xmlns:cx4="http://schemas.microsoft.com/office/drawing/2016/5/10/chartex" xmlns:cx5="http://schemas.microsoft.com/office/drawing/2016/5/11/chartex" xmlns:cx6="http://schemas.microsoft.com/office/drawing/2016/5/12/chartex" xmlns:cx7="http://schemas.microsoft.com/office/drawing/2016/5/13/chartex" xmlns:cx8="http://schemas.microsoft.com/office/drawing/2016/5/14/chartex" xmlns:mc="http://schemas.openxmlformats.org/markup-compatibility/2006" xmlns:aink="http://schemas.microsoft.com/office/drawing/2016/ink" xmlns:am3d="http://schemas.microsoft.com/office/drawing/2017/model3d" xmlns:o="urn:schemas-microsoft-com:office:office" xmlns:oel="http://schemas.microsoft.com/office/2019/extlst" xmlns:r="http://schemas.openxmlformats.org/officeDocument/2006/relationships" xmlns:m="http://schemas.openxmlformats.org/officeDocument/2006/math" xmlns:v="urn:schemas-microsoft-com:vml" xmlns:wp14="http://schemas.microsoft.com/office/word/2010/wordprocessingDrawing" xmlns:wp="http://schemas.openxmlformats.org/drawingml/2006/wordprocessingDrawing" xmlns:w10="urn:schemas-microsoft-com:office:word" xmlns:w="http://schemas.openxmlformats.org/wordprocessingml/2006/main" xmlns:w14="http://schemas.microsoft.com/office/word/2010/wordml" xmlns:w15="http://schemas.microsoft.com/office/word/2012/wordml" xmlns:w16cex="http://schemas.microsoft.com/office/word/2018/wordml/cex" xmlns:w16cid="http://schemas.microsoft.com/office/word/2016/wordml/cid" xmlns:w16="http://schemas.microsoft.com/office/word/2018/wordml" xmlns:w16sdtdh="http://schemas.microsoft.com/office/word/2020/wordml/sdtdatahash" xmlns:w16se="http://schemas.microsoft.com/office/word/2015/wordml/symex" xmlns:wpg="http://schemas.microsoft.com/office/word/2010/wordprocessingGroup" xmlns:wpi="http://schemas.microsoft.com/office/word/2010/wordprocessingInk" xmlns:wne="http://schemas.microsoft.com/office/word/2006/wordml" xmlns:wps="http://schemas.microsoft.com/office/word/2010/wordprocessingShape" mc:Ignorable="w14 w15 w16se w16cid w16 w16cex w16sdtdh wp14">
   <w:sdt>
     <w:sdtPr>
       <w:rPr>
@@ -2456,11 +2457,6 @@
         <w:docPartUnique/>
       </w:docPartObj>
     </w:sdtPr>
-    <w:sdtEndPr>
-      <w:rPr>
-        <w:rStyle w:val="PageNumber"/>
-      </w:rPr>
-    </w:sdtEndPr>
     <w:sdtContent>
       <w:p>
         <w:pPr>
@@ -2501,7 +2497,7 @@
 </file>
 
 <file path=word/footer2.xml><?xml version="1.0" encoding="utf-8"?>
-<w:ftr xmlns:wpc="http://schemas.microsoft.com/office/word/2010/wordprocessingCanvas" xmlns:cx="http://schemas.microsoft.com/office/drawing/2014/chartex" xmlns:cx1="http://schemas.microsoft.com/office/drawing/2015/9/8/chartex" xmlns:cx2="http://schemas.microsoft.com/office/drawing/2015/10/21/chartex" xmlns:cx3="http://schemas.microsoft.com/office/drawing/2016/5/9/chartex" xmlns:cx4="http://schemas.microsoft.com/office/drawing/2016/5/10/chartex" xmlns:cx5="http://schemas.microsoft.com/office/drawing/2016/5/11/chartex" xmlns:cx6="http://schemas.microsoft.com/office/drawing/2016/5/12/chartex" xmlns:cx7="http://schemas.microsoft.com/office/drawing/2016/5/13/chartex" xmlns:cx8="http://schemas.microsoft.com/office/drawing/2016/5/14/chartex" xmlns:mc="http://schemas.openxmlformats.org/markup-compatibility/2006" xmlns:aink="http://schemas.microsoft.com/office/drawing/2016/ink" xmlns:am3d="http://schemas.microsoft.com/office/drawing/2017/model3d" xmlns:o="urn:schemas-microsoft-com:office:office" xmlns:r="http://schemas.openxmlformats.org/officeDocument/2006/relationships" xmlns:m="http://schemas.openxmlformats.org/officeDocument/2006/math" xmlns:v="urn:schemas-microsoft-com:vml" xmlns:wp14="http://schemas.microsoft.com/office/word/2010/wordprocessingDrawing" xmlns:wp="http://schemas.openxmlformats.org/drawingml/2006/wordprocessingDrawing" xmlns:w10="urn:schemas-microsoft-com:office:word" xmlns:w="http://schemas.openxmlformats.org/wordprocessingml/2006/main" xmlns:w14="http://schemas.microsoft.com/office/word/2010/wordml" xmlns:w15="http://schemas.microsoft.com/office/word/2012/wordml" xmlns:w16cex="http://schemas.microsoft.com/office/word/2018/wordml/cex" xmlns:w16cid="http://schemas.microsoft.com/office/word/2016/wordml/cid" xmlns:w16="http://schemas.microsoft.com/office/word/2018/wordml" xmlns:w16se="http://schemas.microsoft.com/office/word/2015/wordml/symex" xmlns:wpg="http://schemas.microsoft.com/office/word/2010/wordprocessingGroup" xmlns:wpi="http://schemas.microsoft.com/office/word/2010/wordprocessingInk" xmlns:wne="http://schemas.microsoft.com/office/word/2006/wordml" xmlns:wps="http://schemas.microsoft.com/office/word/2010/wordprocessingShape" mc:Ignorable="w14 w15 w16se w16cid w16 w16cex wp14">
+<w:ftr xmlns:wpc="http://schemas.microsoft.com/office/word/2010/wordprocessingCanvas" xmlns:cx="http://schemas.microsoft.com/office/drawing/2014/chartex" xmlns:cx1="http://schemas.microsoft.com/office/drawing/2015/9/8/chartex" xmlns:cx2="http://schemas.microsoft.com/office/drawing/2015/10/21/chartex" xmlns:cx3="http://schemas.microsoft.com/office/drawing/2016/5/9/chartex" xmlns:cx4="http://schemas.microsoft.com/office/drawing/2016/5/10/chartex" xmlns:cx5="http://schemas.microsoft.com/office/drawing/2016/5/11/chartex" xmlns:cx6="http://schemas.microsoft.com/office/drawing/2016/5/12/chartex" xmlns:cx7="http://schemas.microsoft.com/office/drawing/2016/5/13/chartex" xmlns:cx8="http://schemas.microsoft.com/office/drawing/2016/5/14/chartex" xmlns:mc="http://schemas.openxmlformats.org/markup-compatibility/2006" xmlns:aink="http://schemas.microsoft.com/office/drawing/2016/ink" xmlns:am3d="http://schemas.microsoft.com/office/drawing/2017/model3d" xmlns:o="urn:schemas-microsoft-com:office:office" xmlns:oel="http://schemas.microsoft.com/office/2019/extlst" xmlns:r="http://schemas.openxmlformats.org/officeDocument/2006/relationships" xmlns:m="http://schemas.openxmlformats.org/officeDocument/2006/math" xmlns:v="urn:schemas-microsoft-com:vml" xmlns:wp14="http://schemas.microsoft.com/office/word/2010/wordprocessingDrawing" xmlns:wp="http://schemas.openxmlformats.org/drawingml/2006/wordprocessingDrawing" xmlns:w10="urn:schemas-microsoft-com:office:word" xmlns:w="http://schemas.openxmlformats.org/wordprocessingml/2006/main" xmlns:w14="http://schemas.microsoft.com/office/word/2010/wordml" xmlns:w15="http://schemas.microsoft.com/office/word/2012/wordml" xmlns:w16cex="http://schemas.microsoft.com/office/word/2018/wordml/cex" xmlns:w16cid="http://schemas.microsoft.com/office/word/2016/wordml/cid" xmlns:w16="http://schemas.microsoft.com/office/word/2018/wordml" xmlns:w16sdtdh="http://schemas.microsoft.com/office/word/2020/wordml/sdtdatahash" xmlns:w16se="http://schemas.microsoft.com/office/word/2015/wordml/symex" xmlns:wpg="http://schemas.microsoft.com/office/word/2010/wordprocessingGroup" xmlns:wpi="http://schemas.microsoft.com/office/word/2010/wordprocessingInk" xmlns:wne="http://schemas.microsoft.com/office/word/2006/wordml" xmlns:wps="http://schemas.microsoft.com/office/word/2010/wordprocessingShape" mc:Ignorable="w14 w15 w16se w16cid w16 w16cex w16sdtdh wp14">
   <w:sdt>
     <w:sdtPr>
       <w:rPr>
@@ -2513,11 +2509,6 @@
         <w:docPartUnique/>
       </w:docPartObj>
     </w:sdtPr>
-    <w:sdtEndPr>
-      <w:rPr>
-        <w:rStyle w:val="PageNumber"/>
-      </w:rPr>
-    </w:sdtEndPr>
     <w:sdtContent>
       <w:p>
         <w:pPr>
@@ -2571,7 +2562,7 @@
 </file>
 
 <file path=word/footnotes.xml><?xml version="1.0" encoding="utf-8"?>
-<w:footnotes xmlns:wpc="http://schemas.microsoft.com/office/word/2010/wordprocessingCanvas" xmlns:cx="http://schemas.microsoft.com/office/drawing/2014/chartex" xmlns:cx1="http://schemas.microsoft.com/office/drawing/2015/9/8/chartex" xmlns:cx2="http://schemas.microsoft.com/office/drawing/2015/10/21/chartex" xmlns:cx3="http://schemas.microsoft.com/office/drawing/2016/5/9/chartex" xmlns:cx4="http://schemas.microsoft.com/office/drawing/2016/5/10/chartex" xmlns:cx5="http://schemas.microsoft.com/office/drawing/2016/5/11/chartex" xmlns:cx6="http://schemas.microsoft.com/office/drawing/2016/5/12/chartex" xmlns:cx7="http://schemas.microsoft.com/office/drawing/2016/5/13/chartex" xmlns:cx8="http://schemas.microsoft.com/office/drawing/2016/5/14/chartex" xmlns:mc="http://schemas.openxmlformats.org/markup-compatibility/2006" xmlns:aink="http://schemas.microsoft.com/office/drawing/2016/ink" xmlns:am3d="http://schemas.microsoft.com/office/drawing/2017/model3d" xmlns:o="urn:schemas-microsoft-com:office:office" xmlns:r="http://schemas.openxmlformats.org/officeDocument/2006/relationships" xmlns:m="http://schemas.openxmlformats.org/officeDocument/2006/math" xmlns:v="urn:schemas-microsoft-com:vml" xmlns:wp14="http://schemas.microsoft.com/office/word/2010/wordprocessingDrawing" xmlns:wp="http://schemas.openxmlformats.org/drawingml/2006/wordprocessingDrawing" xmlns:w10="urn:schemas-microsoft-com:office:word" xmlns:w="http://schemas.openxmlformats.org/wordprocessingml/2006/main" xmlns:w14="http://schemas.microsoft.com/office/word/2010/wordml" xmlns:w15="http://schemas.microsoft.com/office/word/2012/wordml" xmlns:w16cex="http://schemas.microsoft.com/office/word/2018/wordml/cex" xmlns:w16cid="http://schemas.microsoft.com/office/word/2016/wordml/cid" xmlns:w16="http://schemas.microsoft.com/office/word/2018/wordml" xmlns:w16se="http://schemas.microsoft.com/office/word/2015/wordml/symex" xmlns:wpg="http://schemas.microsoft.com/office/word/2010/wordprocessingGroup" xmlns:wpi="http://schemas.microsoft.com/office/word/2010/wordprocessingInk" xmlns:wne="http://schemas.microsoft.com/office/word/2006/wordml" xmlns:wps="http://schemas.microsoft.com/office/word/2010/wordprocessingShape" mc:Ignorable="w14 w15 w16se w16cid w16 w16cex wp14">
+<w:footnotes xmlns:wpc="http://schemas.microsoft.com/office/word/2010/wordprocessingCanvas" xmlns:cx="http://schemas.microsoft.com/office/drawing/2014/chartex" xmlns:cx1="http://schemas.microsoft.com/office/drawing/2015/9/8/chartex" xmlns:cx2="http://schemas.microsoft.com/office/drawing/2015/10/21/chartex" xmlns:cx3="http://schemas.microsoft.com/office/drawing/2016/5/9/chartex" xmlns:cx4="http://schemas.microsoft.com/office/drawing/2016/5/10/chartex" xmlns:cx5="http://schemas.microsoft.com/office/drawing/2016/5/11/chartex" xmlns:cx6="http://schemas.microsoft.com/office/drawing/2016/5/12/chartex" xmlns:cx7="http://schemas.microsoft.com/office/drawing/2016/5/13/chartex" xmlns:cx8="http://schemas.microsoft.com/office/drawing/2016/5/14/chartex" xmlns:mc="http://schemas.openxmlformats.org/markup-compatibility/2006" xmlns:aink="http://schemas.microsoft.com/office/drawing/2016/ink" xmlns:am3d="http://schemas.microsoft.com/office/drawing/2017/model3d" xmlns:o="urn:schemas-microsoft-com:office:office" xmlns:oel="http://schemas.microsoft.com/office/2019/extlst" xmlns:r="http://schemas.openxmlformats.org/officeDocument/2006/relationships" xmlns:m="http://schemas.openxmlformats.org/officeDocument/2006/math" xmlns:v="urn:schemas-microsoft-com:vml" xmlns:wp14="http://schemas.microsoft.com/office/word/2010/wordprocessingDrawing" xmlns:wp="http://schemas.openxmlformats.org/drawingml/2006/wordprocessingDrawing" xmlns:w10="urn:schemas-microsoft-com:office:word" xmlns:w="http://schemas.openxmlformats.org/wordprocessingml/2006/main" xmlns:w14="http://schemas.microsoft.com/office/word/2010/wordml" xmlns:w15="http://schemas.microsoft.com/office/word/2012/wordml" xmlns:w16cex="http://schemas.microsoft.com/office/word/2018/wordml/cex" xmlns:w16cid="http://schemas.microsoft.com/office/word/2016/wordml/cid" xmlns:w16="http://schemas.microsoft.com/office/word/2018/wordml" xmlns:w16sdtdh="http://schemas.microsoft.com/office/word/2020/wordml/sdtdatahash" xmlns:w16se="http://schemas.microsoft.com/office/word/2015/wordml/symex" xmlns:wpg="http://schemas.microsoft.com/office/word/2010/wordprocessingGroup" xmlns:wpi="http://schemas.microsoft.com/office/word/2010/wordprocessingInk" xmlns:wne="http://schemas.microsoft.com/office/word/2006/wordml" xmlns:wps="http://schemas.microsoft.com/office/word/2010/wordprocessingShape" mc:Ignorable="w14 w15 w16se w16cid w16 w16cex w16sdtdh wp14">
   <w:footnote w:type="separator" w:id="-1">
     <w:p>
       <w:pPr>
@@ -2596,7 +2587,7 @@
 </file>
 
 <file path=word/numbering.xml><?xml version="1.0" encoding="utf-8"?>
-<w:numbering xmlns:wpc="http://schemas.microsoft.com/office/word/2010/wordprocessingCanvas" xmlns:cx="http://schemas.microsoft.com/office/drawing/2014/chartex" xmlns:cx1="http://schemas.microsoft.com/office/drawing/2015/9/8/chartex" xmlns:cx2="http://schemas.microsoft.com/office/drawing/2015/10/21/chartex" xmlns:cx3="http://schemas.microsoft.com/office/drawing/2016/5/9/chartex" xmlns:cx4="http://schemas.microsoft.com/office/drawing/2016/5/10/chartex" xmlns:cx5="http://schemas.microsoft.com/office/drawing/2016/5/11/chartex" xmlns:cx6="http://schemas.microsoft.com/office/drawing/2016/5/12/chartex" xmlns:cx7="http://schemas.microsoft.com/office/drawing/2016/5/13/chartex" xmlns:cx8="http://schemas.microsoft.com/office/drawing/2016/5/14/chartex" xmlns:mc="http://schemas.openxmlformats.org/markup-compatibility/2006" xmlns:aink="http://schemas.microsoft.com/office/drawing/2016/ink" xmlns:am3d="http://schemas.microsoft.com/office/drawing/2017/model3d" xmlns:o="urn:schemas-microsoft-com:office:office" xmlns:r="http://schemas.openxmlformats.org/officeDocument/2006/relationships" xmlns:m="http://schemas.openxmlformats.org/officeDocument/2006/math" xmlns:v="urn:schemas-microsoft-com:vml" xmlns:wp14="http://schemas.microsoft.com/office/word/2010/wordprocessingDrawing" xmlns:wp="http://schemas.openxmlformats.org/drawingml/2006/wordprocessingDrawing" xmlns:w10="urn:schemas-microsoft-com:office:word" xmlns:w="http://schemas.openxmlformats.org/wordprocessingml/2006/main" xmlns:w14="http://schemas.microsoft.com/office/word/2010/wordml" xmlns:w15="http://schemas.microsoft.com/office/word/2012/wordml" xmlns:w16cex="http://schemas.microsoft.com/office/word/2018/wordml/cex" xmlns:w16cid="http://schemas.microsoft.com/office/word/2016/wordml/cid" xmlns:w16="http://schemas.microsoft.com/office/word/2018/wordml" xmlns:w16se="http://schemas.microsoft.com/office/word/2015/wordml/symex" xmlns:wpg="http://schemas.microsoft.com/office/word/2010/wordprocessingGroup" xmlns:wpi="http://schemas.microsoft.com/office/word/2010/wordprocessingInk" xmlns:wne="http://schemas.microsoft.com/office/word/2006/wordml" xmlns:wps="http://schemas.microsoft.com/office/word/2010/wordprocessingShape" mc:Ignorable="w14 w15 w16se w16cid w16 w16cex wp14">
+<w:numbering xmlns:wpc="http://schemas.microsoft.com/office/word/2010/wordprocessingCanvas" xmlns:cx="http://schemas.microsoft.com/office/drawing/2014/chartex" xmlns:cx1="http://schemas.microsoft.com/office/drawing/2015/9/8/chartex" xmlns:cx2="http://schemas.microsoft.com/office/drawing/2015/10/21/chartex" xmlns:cx3="http://schemas.microsoft.com/office/drawing/2016/5/9/chartex" xmlns:cx4="http://schemas.microsoft.com/office/drawing/2016/5/10/chartex" xmlns:cx5="http://schemas.microsoft.com/office/drawing/2016/5/11/chartex" xmlns:cx6="http://schemas.microsoft.com/office/drawing/2016/5/12/chartex" xmlns:cx7="http://schemas.microsoft.com/office/drawing/2016/5/13/chartex" xmlns:cx8="http://schemas.microsoft.com/office/drawing/2016/5/14/chartex" xmlns:mc="http://schemas.openxmlformats.org/markup-compatibility/2006" xmlns:aink="http://schemas.microsoft.com/office/drawing/2016/ink" xmlns:am3d="http://schemas.microsoft.com/office/drawing/2017/model3d" xmlns:o="urn:schemas-microsoft-com:office:office" xmlns:oel="http://schemas.microsoft.com/office/2019/extlst" xmlns:r="http://schemas.openxmlformats.org/officeDocument/2006/relationships" xmlns:m="http://schemas.openxmlformats.org/officeDocument/2006/math" xmlns:v="urn:schemas-microsoft-com:vml" xmlns:wp14="http://schemas.microsoft.com/office/word/2010/wordprocessingDrawing" xmlns:wp="http://schemas.openxmlformats.org/drawingml/2006/wordprocessingDrawing" xmlns:w10="urn:schemas-microsoft-com:office:word" xmlns:w="http://schemas.openxmlformats.org/wordprocessingml/2006/main" xmlns:w14="http://schemas.microsoft.com/office/word/2010/wordml" xmlns:w15="http://schemas.microsoft.com/office/word/2012/wordml" xmlns:w16cex="http://schemas.microsoft.com/office/word/2018/wordml/cex" xmlns:w16cid="http://schemas.microsoft.com/office/word/2016/wordml/cid" xmlns:w16="http://schemas.microsoft.com/office/word/2018/wordml" xmlns:w16sdtdh="http://schemas.microsoft.com/office/word/2020/wordml/sdtdatahash" xmlns:w16se="http://schemas.microsoft.com/office/word/2015/wordml/symex" xmlns:wpg="http://schemas.microsoft.com/office/word/2010/wordprocessingGroup" xmlns:wpi="http://schemas.microsoft.com/office/word/2010/wordprocessingInk" xmlns:wne="http://schemas.microsoft.com/office/word/2006/wordml" xmlns:wps="http://schemas.microsoft.com/office/word/2010/wordprocessingShape" mc:Ignorable="w14 w15 w16se w16cid w16 w16cex w16sdtdh wp14">
   <w:abstractNum w:abstractNumId="0" w15:restartNumberingAfterBreak="0">
     <w:nsid w:val="056815EA"/>
     <w:multiLevelType w:val="multilevel"/>
@@ -4098,53 +4089,53 @@
       </w:rPr>
     </w:lvl>
   </w:abstractNum>
-  <w:num w:numId="1">
+  <w:num w:numId="1" w16cid:durableId="2087796156">
     <w:abstractNumId w:val="0"/>
   </w:num>
-  <w:num w:numId="2">
+  <w:num w:numId="2" w16cid:durableId="114716639">
     <w:abstractNumId w:val="7"/>
   </w:num>
-  <w:num w:numId="3">
+  <w:num w:numId="3" w16cid:durableId="572278328">
     <w:abstractNumId w:val="4"/>
   </w:num>
-  <w:num w:numId="4">
+  <w:num w:numId="4" w16cid:durableId="1723597249">
     <w:abstractNumId w:val="6"/>
   </w:num>
-  <w:num w:numId="5">
+  <w:num w:numId="5" w16cid:durableId="1941403257">
     <w:abstractNumId w:val="13"/>
   </w:num>
-  <w:num w:numId="6">
+  <w:num w:numId="6" w16cid:durableId="1686252274">
     <w:abstractNumId w:val="2"/>
   </w:num>
-  <w:num w:numId="7">
+  <w:num w:numId="7" w16cid:durableId="2101025516">
     <w:abstractNumId w:val="3"/>
   </w:num>
-  <w:num w:numId="8">
+  <w:num w:numId="8" w16cid:durableId="775753238">
     <w:abstractNumId w:val="1"/>
   </w:num>
-  <w:num w:numId="9">
+  <w:num w:numId="9" w16cid:durableId="1608997612">
     <w:abstractNumId w:val="12"/>
   </w:num>
-  <w:num w:numId="10">
+  <w:num w:numId="10" w16cid:durableId="531189893">
     <w:abstractNumId w:val="8"/>
   </w:num>
-  <w:num w:numId="11">
+  <w:num w:numId="11" w16cid:durableId="761494090">
     <w:abstractNumId w:val="9"/>
   </w:num>
-  <w:num w:numId="12">
+  <w:num w:numId="12" w16cid:durableId="1328364122">
     <w:abstractNumId w:val="11"/>
   </w:num>
-  <w:num w:numId="13">
+  <w:num w:numId="13" w16cid:durableId="540480466">
     <w:abstractNumId w:val="10"/>
   </w:num>
-  <w:num w:numId="14">
+  <w:num w:numId="14" w16cid:durableId="2071885331">
     <w:abstractNumId w:val="5"/>
   </w:num>
 </w:numbering>
 </file>
 
 <file path=word/styles.xml><?xml version="1.0" encoding="utf-8"?>
-<w:styles xmlns:mc="http://schemas.openxmlformats.org/markup-compatibility/2006" xmlns:r="http://schemas.openxmlformats.org/officeDocument/2006/relationships" xmlns:w="http://schemas.openxmlformats.org/wordprocessingml/2006/main" xmlns:w14="http://schemas.microsoft.com/office/word/2010/wordml" xmlns:w15="http://schemas.microsoft.com/office/word/2012/wordml" xmlns:w16cex="http://schemas.microsoft.com/office/word/2018/wordml/cex" xmlns:w16cid="http://schemas.microsoft.com/office/word/2016/wordml/cid" xmlns:w16="http://schemas.microsoft.com/office/word/2018/wordml" xmlns:w16se="http://schemas.microsoft.com/office/word/2015/wordml/symex" mc:Ignorable="w14 w15 w16se w16cid w16 w16cex">
+<w:styles xmlns:mc="http://schemas.openxmlformats.org/markup-compatibility/2006" xmlns:r="http://schemas.openxmlformats.org/officeDocument/2006/relationships" xmlns:w="http://schemas.openxmlformats.org/wordprocessingml/2006/main" xmlns:w14="http://schemas.microsoft.com/office/word/2010/wordml" xmlns:w15="http://schemas.microsoft.com/office/word/2012/wordml" xmlns:w16cex="http://schemas.microsoft.com/office/word/2018/wordml/cex" xmlns:w16cid="http://schemas.microsoft.com/office/word/2016/wordml/cid" xmlns:w16="http://schemas.microsoft.com/office/word/2018/wordml" xmlns:w16sdtdh="http://schemas.microsoft.com/office/word/2020/wordml/sdtdatahash" xmlns:w16se="http://schemas.microsoft.com/office/word/2015/wordml/symex" mc:Ignorable="w14 w15 w16se w16cid w16 w16cex w16sdtdh">
   <w:docDefaults>
     <w:rPrDefault>
       <w:rPr>

</xml_diff>